<commit_message>
changes to working with git
</commit_message>
<xml_diff>
--- a/git/working with git.docx
+++ b/git/working with git.docx
@@ -285,7 +285,30 @@
           <w:sz w:val="24"/>
           <w:szCs w:val="24"/>
         </w:rPr>
-        <w:t xml:space="preserve"> -a or dir /a</w:t>
+        <w:t xml:space="preserve"> -</w:t>
+      </w:r>
+      <w:proofErr w:type="gramStart"/>
+      <w:r>
+        <w:rPr>
+          <w:sz w:val="24"/>
+          <w:szCs w:val="24"/>
+        </w:rPr>
+        <w:t>a or</w:t>
+      </w:r>
+      <w:proofErr w:type="gramEnd"/>
+      <w:r>
+        <w:rPr>
+          <w:sz w:val="24"/>
+          <w:szCs w:val="24"/>
+        </w:rPr>
+        <w:t xml:space="preserve"> dir /a</w:t>
+      </w:r>
+      <w:r>
+        <w:rPr>
+          <w:sz w:val="24"/>
+          <w:szCs w:val="24"/>
+        </w:rPr>
+        <w:t xml:space="preserve"> (doesn’t work on the power shell...?)</w:t>
       </w:r>
     </w:p>
     <w:p>
@@ -510,7 +533,7 @@
         <w:pStyle w:val="NoSpacing"/>
         <w:ind w:left="1440"/>
         <w:rPr>
-          <w:b/>
+          <w:i/>
           <w:sz w:val="24"/>
           <w:szCs w:val="24"/>
         </w:rPr>
@@ -536,6 +559,39 @@
           <w:szCs w:val="24"/>
         </w:rPr>
         <w:t>git rm --cached folder/file name</w:t>
+      </w:r>
+    </w:p>
+    <w:p>
+      <w:pPr>
+        <w:pStyle w:val="NoSpacing"/>
+        <w:ind w:left="1440"/>
+        <w:rPr>
+          <w:b/>
+          <w:sz w:val="24"/>
+          <w:szCs w:val="24"/>
+        </w:rPr>
+      </w:pPr>
+      <w:r>
+        <w:rPr>
+          <w:b/>
+          <w:sz w:val="24"/>
+          <w:szCs w:val="24"/>
+        </w:rPr>
+        <w:t>Note</w:t>
+      </w:r>
+      <w:r>
+        <w:rPr>
+          <w:sz w:val="24"/>
+          <w:szCs w:val="24"/>
+        </w:rPr>
+        <w:t>: if you use</w:t>
+      </w:r>
+      <w:r>
+        <w:rPr>
+          <w:sz w:val="24"/>
+          <w:szCs w:val="24"/>
+        </w:rPr>
+        <w:t xml:space="preserve"> file names with spaces you need to give the all path inside quotes or it will not work.</w:t>
       </w:r>
     </w:p>
     <w:p>
@@ -811,23 +867,55 @@
           <w:szCs w:val="28"/>
         </w:rPr>
       </w:pPr>
-      <w:r>
+    </w:p>
+    <w:p>
+      <w:pPr>
+        <w:pStyle w:val="NoSpacing"/>
         <w:rPr>
           <w:b/>
           <w:sz w:val="28"/>
           <w:szCs w:val="28"/>
         </w:rPr>
-        <w:t xml:space="preserve">To add </w:t>
-      </w:r>
-      <w:proofErr w:type="gramStart"/>
-      <w:r>
+      </w:pPr>
+    </w:p>
+    <w:p>
+      <w:pPr>
+        <w:pStyle w:val="NoSpacing"/>
         <w:rPr>
           <w:b/>
           <w:sz w:val="28"/>
           <w:szCs w:val="28"/>
         </w:rPr>
+      </w:pPr>
+    </w:p>
+    <w:p>
+      <w:pPr>
+        <w:pStyle w:val="NoSpacing"/>
+        <w:rPr>
+          <w:b/>
+          <w:sz w:val="28"/>
+          <w:szCs w:val="28"/>
+        </w:rPr>
+      </w:pPr>
+      <w:r>
+        <w:rPr>
+          <w:b/>
+          <w:sz w:val="28"/>
+          <w:szCs w:val="28"/>
+        </w:rPr>
+        <w:t xml:space="preserve">To add </w:t>
+      </w:r>
+      <w:proofErr w:type="spellStart"/>
+      <w:proofErr w:type="gramStart"/>
+      <w:r>
+        <w:rPr>
+          <w:b/>
+          <w:sz w:val="28"/>
+          <w:szCs w:val="28"/>
+        </w:rPr>
         <w:t>ssh</w:t>
       </w:r>
+      <w:proofErr w:type="spellEnd"/>
       <w:proofErr w:type="gramEnd"/>
       <w:r>
         <w:rPr>
@@ -956,7 +1044,6 @@
           <w:sz w:val="24"/>
           <w:szCs w:val="24"/>
         </w:rPr>
-        <w:lastRenderedPageBreak/>
         <w:t xml:space="preserve">The </w:t>
       </w:r>
       <w:proofErr w:type="gramStart"/>
@@ -1238,7 +1325,25 @@
           <w:sz w:val="24"/>
           <w:szCs w:val="24"/>
         </w:rPr>
-        <w:t xml:space="preserve"> “$(ssh-agent  -s)”</w:t>
+        <w:t xml:space="preserve"> “$(</w:t>
+      </w:r>
+      <w:proofErr w:type="spellStart"/>
+      <w:r>
+        <w:rPr>
+          <w:i/>
+          <w:sz w:val="24"/>
+          <w:szCs w:val="24"/>
+        </w:rPr>
+        <w:t>ssh</w:t>
+      </w:r>
+      <w:proofErr w:type="spellEnd"/>
+      <w:r>
+        <w:rPr>
+          <w:i/>
+          <w:sz w:val="24"/>
+          <w:szCs w:val="24"/>
+        </w:rPr>
+        <w:t>-agent  -s)”</w:t>
       </w:r>
     </w:p>
     <w:p>
@@ -1780,6 +1885,7 @@
           <w:sz w:val="24"/>
           <w:szCs w:val="24"/>
         </w:rPr>
+        <w:lastRenderedPageBreak/>
         <w:t>Click new repository</w:t>
       </w:r>
     </w:p>
@@ -1858,7 +1964,6 @@
           <w:sz w:val="24"/>
           <w:szCs w:val="24"/>
         </w:rPr>
-        <w:lastRenderedPageBreak/>
         <w:t>Since this is a new repository it will give y</w:t>
       </w:r>
       <w:r>
@@ -2209,7 +2314,21 @@
           <w:sz w:val="24"/>
           <w:szCs w:val="24"/>
         </w:rPr>
-        <w:t>t think I need this part.)</w:t>
+        <w:t>t think I need this part.</w:t>
+      </w:r>
+      <w:r>
+        <w:rPr>
+          <w:sz w:val="24"/>
+          <w:szCs w:val="24"/>
+        </w:rPr>
+        <w:t xml:space="preserve"> New info, you do need this possibly only the first time you push into the repo...?</w:t>
+      </w:r>
+      <w:r>
+        <w:rPr>
+          <w:sz w:val="24"/>
+          <w:szCs w:val="24"/>
+        </w:rPr>
+        <w:t>)</w:t>
       </w:r>
     </w:p>
     <w:p>
@@ -2578,6 +2697,7 @@
           <w:sz w:val="24"/>
           <w:szCs w:val="24"/>
         </w:rPr>
+        <w:lastRenderedPageBreak/>
         <w:t>After staging the modified file(s) by using git add folder/file name, commit the changes by using git commit command.</w:t>
       </w:r>
     </w:p>
@@ -2677,7 +2797,6 @@
           <w:sz w:val="24"/>
           <w:szCs w:val="24"/>
         </w:rPr>
-        <w:lastRenderedPageBreak/>
         <w:t>This will be the normal situation. You worked on a machine and now need to work on another machine, let’s say at home and need to pick up the latest changes you made.</w:t>
       </w:r>
     </w:p>
@@ -3182,6 +3301,7 @@
           <w:sz w:val="24"/>
           <w:szCs w:val="24"/>
         </w:rPr>
+        <w:lastRenderedPageBreak/>
         <w:t>How do you turn the project folder into a git repository and where do you have to be to do that?</w:t>
       </w:r>
     </w:p>

</xml_diff>